<commit_message>
doc:update vision document and project plans
</commit_message>
<xml_diff>
--- a/vision文档.docx
+++ b/vision文档.docx
@@ -1828,6 +1828,279 @@
           </w:p>
         </w:tc>
       </w:tr>
+      <w:tr>
+        <w:tc>
+          <w:tcPr>
+            <w:tcW w:w="2610" w:type="dxa"/>
+          </w:tcPr>
+          <w:p>
+            <w:pPr>
+              <w:pStyle w:val="a3"/>
+              <w:ind w:left="0"/>
+            </w:pPr>
+            <w:r>
+              <w:rPr>
+                <w:rFonts w:hint="eastAsia"/>
+              </w:rPr>
+              <w:t>任务闹钟关闭需要加大难度</w:t>
+            </w:r>
+          </w:p>
+        </w:tc>
+        <w:tc>
+          <w:tcPr>
+            <w:tcW w:w="1098" w:type="dxa"/>
+          </w:tcPr>
+          <w:p>
+            <w:pPr>
+              <w:pStyle w:val="a3"/>
+              <w:ind w:left="0"/>
+            </w:pPr>
+            <w:r>
+              <w:rPr>
+                <w:rFonts w:hint="eastAsia"/>
+              </w:rPr>
+              <w:t>高</w:t>
+            </w:r>
+          </w:p>
+        </w:tc>
+        <w:tc>
+          <w:tcPr>
+            <w:tcW w:w="1626" w:type="dxa"/>
+          </w:tcPr>
+          <w:p>
+            <w:pPr>
+              <w:pStyle w:val="a3"/>
+              <w:ind w:left="0"/>
+            </w:pPr>
+            <w:r>
+              <w:rPr>
+                <w:rFonts w:hint="eastAsia"/>
+              </w:rPr>
+              <w:t>任务的设计</w:t>
+            </w:r>
+          </w:p>
+        </w:tc>
+        <w:tc>
+          <w:tcPr>
+            <w:tcW w:w="1704" w:type="dxa"/>
+            <w:gridSpan w:val="2"/>
+          </w:tcPr>
+          <w:p>
+            <w:pPr>
+              <w:pStyle w:val="a3"/>
+              <w:ind w:left="0"/>
+            </w:pPr>
+            <w:r>
+              <w:rPr>
+                <w:rFonts w:hint="eastAsia"/>
+              </w:rPr>
+              <w:t>划一划屏幕</w:t>
+            </w:r>
+          </w:p>
+        </w:tc>
+        <w:tc>
+          <w:tcPr>
+            <w:tcW w:w="2430" w:type="dxa"/>
+          </w:tcPr>
+          <w:p>
+            <w:pPr>
+              <w:pStyle w:val="a3"/>
+              <w:ind w:left="0"/>
+            </w:pPr>
+            <w:r>
+              <w:rPr>
+                <w:rFonts w:hint="eastAsia"/>
+              </w:rPr>
+              <w:t>摇手机3</w:t>
+            </w:r>
+            <w:r>
+              <w:t>0</w:t>
+            </w:r>
+            <w:r>
+              <w:rPr>
+                <w:rFonts w:hint="eastAsia"/>
+              </w:rPr>
+              <w:t>秒</w:t>
+            </w:r>
+          </w:p>
+        </w:tc>
+      </w:tr>
+      <w:tr>
+        <w:tc>
+          <w:tcPr>
+            <w:tcW w:w="2610" w:type="dxa"/>
+          </w:tcPr>
+          <w:p>
+            <w:pPr>
+              <w:pStyle w:val="a3"/>
+              <w:ind w:left="0"/>
+            </w:pPr>
+            <w:r>
+              <w:rPr>
+                <w:rFonts w:hint="eastAsia"/>
+              </w:rPr>
+              <w:t>和好友的互动</w:t>
+            </w:r>
+          </w:p>
+        </w:tc>
+        <w:tc>
+          <w:tcPr>
+            <w:tcW w:w="1098" w:type="dxa"/>
+          </w:tcPr>
+          <w:p>
+            <w:pPr>
+              <w:pStyle w:val="a3"/>
+              <w:ind w:left="0"/>
+            </w:pPr>
+            <w:r>
+              <w:rPr>
+                <w:rFonts w:hint="eastAsia"/>
+              </w:rPr>
+              <w:t>中</w:t>
+            </w:r>
+          </w:p>
+        </w:tc>
+        <w:tc>
+          <w:tcPr>
+            <w:tcW w:w="1626" w:type="dxa"/>
+          </w:tcPr>
+          <w:p>
+            <w:pPr>
+              <w:pStyle w:val="a3"/>
+              <w:ind w:left="0"/>
+            </w:pPr>
+            <w:r>
+              <w:rPr>
+                <w:rFonts w:hint="eastAsia"/>
+              </w:rPr>
+              <w:t>好友互动</w:t>
+            </w:r>
+          </w:p>
+        </w:tc>
+        <w:tc>
+          <w:tcPr>
+            <w:tcW w:w="1704" w:type="dxa"/>
+            <w:gridSpan w:val="2"/>
+          </w:tcPr>
+          <w:p>
+            <w:pPr>
+              <w:pStyle w:val="a3"/>
+              <w:ind w:left="0"/>
+            </w:pPr>
+            <w:r>
+              <w:rPr>
+                <w:rFonts w:hint="eastAsia"/>
+              </w:rPr>
+              <w:t>无</w:t>
+            </w:r>
+          </w:p>
+        </w:tc>
+        <w:tc>
+          <w:tcPr>
+            <w:tcW w:w="2430" w:type="dxa"/>
+          </w:tcPr>
+          <w:p>
+            <w:pPr>
+              <w:pStyle w:val="a3"/>
+              <w:ind w:left="0"/>
+            </w:pPr>
+            <w:r>
+              <w:rPr>
+                <w:rFonts w:hint="eastAsia"/>
+              </w:rPr>
+              <w:t>增加为好友设定闹钟的趣味功能</w:t>
+            </w:r>
+          </w:p>
+        </w:tc>
+      </w:tr>
+      <w:tr>
+        <w:tc>
+          <w:tcPr>
+            <w:tcW w:w="2610" w:type="dxa"/>
+          </w:tcPr>
+          <w:p>
+            <w:pPr>
+              <w:pStyle w:val="a3"/>
+              <w:ind w:left="0"/>
+            </w:pPr>
+            <w:r>
+              <w:rPr>
+                <w:rFonts w:hint="eastAsia"/>
+              </w:rPr>
+              <w:t>激励与成就系统</w:t>
+            </w:r>
+          </w:p>
+        </w:tc>
+        <w:tc>
+          <w:tcPr>
+            <w:tcW w:w="1098" w:type="dxa"/>
+          </w:tcPr>
+          <w:p>
+            <w:pPr>
+              <w:pStyle w:val="a3"/>
+              <w:ind w:left="0"/>
+            </w:pPr>
+            <w:r>
+              <w:rPr>
+                <w:rFonts w:hint="eastAsia"/>
+              </w:rPr>
+              <w:t>中</w:t>
+            </w:r>
+          </w:p>
+        </w:tc>
+        <w:tc>
+          <w:tcPr>
+            <w:tcW w:w="1626" w:type="dxa"/>
+          </w:tcPr>
+          <w:p>
+            <w:pPr>
+              <w:pStyle w:val="a3"/>
+              <w:ind w:left="0"/>
+            </w:pPr>
+            <w:r>
+              <w:rPr>
+                <w:rFonts w:hint="eastAsia"/>
+              </w:rPr>
+              <w:t>如何吸引用户，增加用户粘性</w:t>
+            </w:r>
+          </w:p>
+        </w:tc>
+        <w:tc>
+          <w:tcPr>
+            <w:tcW w:w="1704" w:type="dxa"/>
+            <w:gridSpan w:val="2"/>
+          </w:tcPr>
+          <w:p>
+            <w:pPr>
+              <w:pStyle w:val="a3"/>
+              <w:ind w:left="0"/>
+            </w:pPr>
+            <w:r>
+              <w:rPr>
+                <w:rFonts w:hint="eastAsia"/>
+              </w:rPr>
+              <w:t>积分</w:t>
+            </w:r>
+          </w:p>
+        </w:tc>
+        <w:tc>
+          <w:tcPr>
+            <w:tcW w:w="2430" w:type="dxa"/>
+          </w:tcPr>
+          <w:p>
+            <w:pPr>
+              <w:pStyle w:val="a3"/>
+              <w:ind w:left="0"/>
+            </w:pPr>
+            <w:r>
+              <w:rPr>
+                <w:rFonts w:hint="eastAsia"/>
+              </w:rPr>
+              <w:t>增加成就系统</w:t>
+            </w:r>
+          </w:p>
+        </w:tc>
+      </w:tr>
     </w:tbl>
     <w:p>
       <w:pPr>
@@ -1916,7 +2189,16 @@
           <w:i w:val="0"/>
           <w:iCs/>
         </w:rPr>
-        <w:t>这是学校里面大家用的最多的一个软件，该产品的优点在于界面干净简单，种树的这个创意功能能够让用户更加有使用的欲望和动力。当然缺点也比较明显：功能十分的单一，只有一个限制使用屏幕的功能。</w:t>
+        <w:t>这是学校里面大家用的最多的一个软件，该产品的优点在于界面干净简</w:t>
+      </w:r>
+      <w:r>
+        <w:rPr>
+          <w:rFonts w:hint="eastAsia"/>
+          <w:i w:val="0"/>
+          <w:iCs/>
+        </w:rPr>
+        <w:lastRenderedPageBreak/>
+        <w:t>单，种树的这个创意功能能够让用户更加有使用的欲望和动力。当然缺点也比较明显：功能十分的单一，只有一个限制使用屏幕的功能。</w:t>
       </w:r>
     </w:p>
     <w:p>
@@ -2006,16 +2288,7 @@
           <w:i w:val="0"/>
           <w:iCs/>
         </w:rPr>
-        <w:t>统计分析功能，让用户能更好的了解自己任务实现的情况。</w:t>
-      </w:r>
-      <w:r>
-        <w:rPr>
-          <w:rFonts w:hint="eastAsia"/>
-          <w:i w:val="0"/>
-          <w:iCs/>
-        </w:rPr>
-        <w:lastRenderedPageBreak/>
-        <w:t>缺点可能在于这款A</w:t>
+        <w:t>统计分析功能，让用户能更好的了解自己任务实现的情况。缺点可能在于这款A</w:t>
       </w:r>
       <w:r>
         <w:rPr>
@@ -2078,21 +2351,7 @@
         <w:rPr>
           <w:rFonts w:hint="eastAsia"/>
         </w:rPr>
-        <w:t>时间管理app将由客户端和服务器端组成，服务器和数据库将运行在云平台上，客户端将以安卓app的形式安装在用户的手机上。用户需要从互联网下载安装本项目客户端，并注册账号以使用本项目提供的服务，运</w:t>
-      </w:r>
-      <w:proofErr w:type="gramStart"/>
-      <w:r>
-        <w:rPr>
-          <w:rFonts w:hint="eastAsia"/>
-        </w:rPr>
-        <w:t>维管理</w:t>
-      </w:r>
-      <w:proofErr w:type="gramEnd"/>
-      <w:r>
-        <w:rPr>
-          <w:rFonts w:hint="eastAsia"/>
-        </w:rPr>
-        <w:t>人员可以使用远程登录管理页面的方式对项目进行管理。</w:t>
+        <w:t>时间管理app将由客户端和服务器端组成，服务器和数据库将运行在云平台上，客户端将以安卓app的形式安装在用户的手机上。用户需要从互联网下载安装本项目客户端，并注册账号以使用本项目提供的服务，运维管理人员可以使用远程登录管理页面的方式对项目进行管理。</w:t>
       </w:r>
     </w:p>
     <w:p>
@@ -2399,19 +2658,11 @@
         <w:pStyle w:val="a3"/>
         <w:ind w:left="0"/>
       </w:pPr>
-      <w:proofErr w:type="gramStart"/>
-      <w:r>
-        <w:rPr>
-          <w:rFonts w:hint="eastAsia"/>
-        </w:rPr>
-        <w:t>此前景</w:t>
-      </w:r>
-      <w:proofErr w:type="gramEnd"/>
-      <w:r>
-        <w:rPr>
-          <w:rFonts w:hint="eastAsia"/>
-        </w:rPr>
-        <w:t>文档依赖于如下假设：</w:t>
+      <w:r>
+        <w:rPr>
+          <w:rFonts w:hint="eastAsia"/>
+        </w:rPr>
+        <w:t>此前景文档依赖于如下假设：</w:t>
       </w:r>
     </w:p>
     <w:p>
@@ -2508,35 +2759,7 @@
         <w:rPr>
           <w:rFonts w:hint="eastAsia"/>
         </w:rPr>
-        <w:t>客户端需要能够从互联网下载安卓</w:t>
-      </w:r>
-      <w:proofErr w:type="gramStart"/>
-      <w:r>
-        <w:rPr>
-          <w:rFonts w:hint="eastAsia"/>
-        </w:rPr>
-        <w:t>安装包并进行</w:t>
-      </w:r>
-      <w:proofErr w:type="gramEnd"/>
-      <w:r>
-        <w:rPr>
-          <w:rFonts w:hint="eastAsia"/>
-        </w:rPr>
-        <w:t>安装，服务器</w:t>
-      </w:r>
-      <w:proofErr w:type="gramStart"/>
-      <w:r>
-        <w:rPr>
-          <w:rFonts w:hint="eastAsia"/>
-        </w:rPr>
-        <w:t>端需要</w:t>
-      </w:r>
-      <w:proofErr w:type="gramEnd"/>
-      <w:r>
-        <w:rPr>
-          <w:rFonts w:hint="eastAsia"/>
-        </w:rPr>
-        <w:t>安装额外的MySQL数据库。</w:t>
+        <w:t>客户端需要能够从互联网下载安卓安装包并进行安装，服务器端需要安装额外的MySQL数据库。</w:t>
       </w:r>
     </w:p>
     <w:p>
@@ -2658,6 +2881,7 @@
         <w:rPr>
           <w:rFonts w:hint="eastAsia"/>
         </w:rPr>
+        <w:lastRenderedPageBreak/>
         <w:t>更改用户信息</w:t>
       </w:r>
     </w:p>
@@ -2685,7 +2909,6 @@
         <w:rPr>
           <w:rFonts w:hint="eastAsia"/>
         </w:rPr>
-        <w:lastRenderedPageBreak/>
         <w:t>修改软件主题</w:t>
       </w:r>
     </w:p>
@@ -3136,49 +3359,212 @@
     </w:p>
     <w:p>
       <w:pPr>
-        <w:pStyle w:val="a3"/>
-      </w:pPr>
-      <w:r>
-        <w:rPr>
-          <w:rFonts w:hint="eastAsia"/>
-        </w:rPr>
-        <w:t>可用性：系统应该保证7*24小时的可用性</w:t>
-      </w:r>
-    </w:p>
-    <w:p>
-      <w:pPr>
-        <w:pStyle w:val="a3"/>
-      </w:pPr>
-      <w:r>
-        <w:rPr>
-          <w:rFonts w:hint="eastAsia"/>
-        </w:rPr>
-        <w:t>性能：系统应保证面对100并发数时相应时间不超过2秒</w:t>
-      </w:r>
-    </w:p>
-    <w:p>
-      <w:pPr>
-        <w:pStyle w:val="a3"/>
-      </w:pPr>
-      <w:r>
-        <w:rPr>
-          <w:rFonts w:hint="eastAsia"/>
-        </w:rPr>
-        <w:t>强壮性：系统应具有良好的鲁棒性，能够应对常见的异常保持</w:t>
-      </w:r>
-      <w:proofErr w:type="gramStart"/>
-      <w:r>
-        <w:rPr>
-          <w:rFonts w:hint="eastAsia"/>
-        </w:rPr>
-        <w:t>不</w:t>
-      </w:r>
-      <w:proofErr w:type="gramEnd"/>
-      <w:r>
-        <w:rPr>
-          <w:rFonts w:hint="eastAsia"/>
-        </w:rPr>
-        <w:t>崩溃和数据不丢失</w:t>
+        <w:ind w:leftChars="400" w:left="800"/>
+        <w:rPr>
+          <w:snapToGrid/>
+        </w:rPr>
+      </w:pPr>
+      <w:r>
+        <w:rPr>
+          <w:rFonts w:hint="eastAsia"/>
+        </w:rPr>
+        <w:t>可用性：</w:t>
+      </w:r>
+      <w:bookmarkStart w:id="26" w:name="_Toc53257551"/>
+      <w:r>
+        <w:rPr>
+          <w:rFonts w:hint="eastAsia"/>
+        </w:rPr>
+        <w:t>可用时间百分比要达到99%</w:t>
+      </w:r>
+      <w:bookmarkEnd w:id="26"/>
+      <w:r>
+        <w:rPr>
+          <w:rFonts w:hint="eastAsia"/>
+        </w:rPr>
+        <w:t>、</w:t>
+      </w:r>
+      <w:bookmarkStart w:id="27" w:name="_Toc53257555"/>
+      <w:r>
+        <w:rPr>
+          <w:rFonts w:hint="eastAsia"/>
+        </w:rPr>
+        <w:t>MTTR要低于1小时</w:t>
+      </w:r>
+      <w:bookmarkEnd w:id="27"/>
+      <w:r>
+        <w:rPr>
+          <w:rFonts w:hint="eastAsia"/>
+        </w:rPr>
+        <w:t>、</w:t>
+      </w:r>
+      <w:r>
+        <w:rPr>
+          <w:rFonts w:hint="eastAsia"/>
+        </w:rPr>
+        <w:t>新用户应能够在5分钟左右的时间内阅读软件教程并基本掌握该软件功能的使用</w:t>
+      </w:r>
+      <w:r>
+        <w:rPr>
+          <w:rFonts w:hint="eastAsia"/>
+        </w:rPr>
+        <w:t>、</w:t>
+      </w:r>
+      <w:bookmarkStart w:id="28" w:name="_Toc53257546"/>
+      <w:r>
+        <w:rPr>
+          <w:rFonts w:hint="eastAsia"/>
+        </w:rPr>
+        <w:t>熟悉基本功能使用高级用户应能够在10分钟以内掌握该软件各项进阶功能的使用</w:t>
+      </w:r>
+      <w:bookmarkEnd w:id="28"/>
+      <w:r>
+        <w:rPr>
+          <w:rFonts w:hint="eastAsia"/>
+        </w:rPr>
+        <w:t>、</w:t>
+      </w:r>
+      <w:r>
+        <w:rPr>
+          <w:rFonts w:hint="eastAsia"/>
+        </w:rPr>
+        <w:t>为用户提供简单易用方便操作的GUI界面</w:t>
+      </w:r>
+    </w:p>
+    <w:p>
+      <w:pPr>
+        <w:pStyle w:val="3"/>
+        <w:ind w:leftChars="400" w:left="800"/>
+        <w:rPr>
+          <w:rFonts w:hint="eastAsia"/>
+        </w:rPr>
+      </w:pPr>
+      <w:r>
+        <w:rPr>
+          <w:rFonts w:hint="eastAsia"/>
+          <w:i w:val="0"/>
+        </w:rPr>
+        <w:t>性能：</w:t>
+      </w:r>
+      <w:r>
+        <w:rPr>
+          <w:rFonts w:hint="eastAsia"/>
+          <w:i w:val="0"/>
+          <w:iCs/>
+        </w:rPr>
+        <w:t>系统应保证在1000的并发访问量下，服务器的响应时间不超过5s</w:t>
+      </w:r>
+      <w:r>
+        <w:rPr>
+          <w:rFonts w:hint="eastAsia"/>
+          <w:i w:val="0"/>
+          <w:iCs/>
+        </w:rPr>
+        <w:t>、</w:t>
+      </w:r>
+      <w:r>
+        <w:rPr>
+          <w:rFonts w:hint="eastAsia"/>
+          <w:i w:val="0"/>
+          <w:iCs/>
+        </w:rPr>
+        <w:t>客户端的响应时间与运行环境有关，但不应超过2s</w:t>
+      </w:r>
+      <w:r>
+        <w:rPr>
+          <w:rFonts w:hint="eastAsia"/>
+          <w:i w:val="0"/>
+          <w:iCs/>
+        </w:rPr>
+        <w:t>、服务支持5</w:t>
+      </w:r>
+      <w:r>
+        <w:rPr>
+          <w:i w:val="0"/>
+          <w:iCs/>
+        </w:rPr>
+        <w:t>00</w:t>
+      </w:r>
+      <w:r>
+        <w:rPr>
+          <w:rFonts w:hint="eastAsia"/>
+          <w:i w:val="0"/>
+          <w:iCs/>
+        </w:rPr>
+        <w:t>个在线用户、系统能在高于实际系统运行压力1倍的</w:t>
+      </w:r>
+      <w:r>
+        <w:rPr>
+          <w:rFonts w:hint="eastAsia"/>
+          <w:i w:val="0"/>
+          <w:iCs/>
+        </w:rPr>
+        <w:lastRenderedPageBreak/>
+        <w:t>情况下，稳定的运行1</w:t>
+      </w:r>
+      <w:r>
+        <w:rPr>
+          <w:i w:val="0"/>
+          <w:iCs/>
+        </w:rPr>
+        <w:t>2</w:t>
+      </w:r>
+      <w:r>
+        <w:rPr>
+          <w:rFonts w:hint="eastAsia"/>
+          <w:i w:val="0"/>
+          <w:iCs/>
+        </w:rPr>
+        <w:t>小时</w:t>
+      </w:r>
+    </w:p>
+    <w:p>
+      <w:pPr>
+        <w:pStyle w:val="3"/>
+        <w:ind w:leftChars="100" w:left="200" w:firstLineChars="300" w:firstLine="600"/>
+        <w:rPr>
+          <w:i w:val="0"/>
+        </w:rPr>
+      </w:pPr>
+      <w:r>
+        <w:rPr>
+          <w:rFonts w:hint="eastAsia"/>
+          <w:i w:val="0"/>
+        </w:rPr>
+        <w:t>强壮性：系统应具有良好的鲁棒性，能够应对常见的异常保持不崩溃和数据不丢失</w:t>
+      </w:r>
+      <w:r>
+        <w:rPr>
+          <w:rFonts w:hint="eastAsia"/>
+          <w:i w:val="0"/>
+        </w:rPr>
+        <w:t>、平均年故障时间&lt;</w:t>
+      </w:r>
+      <w:r>
+        <w:rPr>
+          <w:i w:val="0"/>
+        </w:rPr>
+        <w:t>1</w:t>
+      </w:r>
+      <w:r>
+        <w:rPr>
+          <w:rFonts w:hint="eastAsia"/>
+          <w:i w:val="0"/>
+        </w:rPr>
+        <w:t>天，平均故障修复时间&lt;</w:t>
+      </w:r>
+      <w:r>
+        <w:rPr>
+          <w:i w:val="0"/>
+        </w:rPr>
+        <w:t>30</w:t>
+      </w:r>
+      <w:r>
+        <w:rPr>
+          <w:rFonts w:hint="eastAsia"/>
+          <w:i w:val="0"/>
+        </w:rPr>
+        <w:t>分钟。</w:t>
       </w:r>
     </w:p>
     <w:p>
@@ -3201,15 +3587,14 @@
         </w:numPr>
         <w:ind w:left="720" w:hanging="720"/>
       </w:pPr>
-      <w:bookmarkStart w:id="26" w:name="_Toc498919266"/>
-      <w:r>
-        <w:rPr>
-          <w:rFonts w:hint="eastAsia"/>
-        </w:rPr>
-        <w:lastRenderedPageBreak/>
+      <w:bookmarkStart w:id="29" w:name="_Toc498919266"/>
+      <w:r>
+        <w:rPr>
+          <w:rFonts w:hint="eastAsia"/>
+        </w:rPr>
         <w:t>优先级</w:t>
       </w:r>
-      <w:bookmarkEnd w:id="26"/>
+      <w:bookmarkEnd w:id="29"/>
     </w:p>
     <w:p>
       <w:pPr>
@@ -3472,14 +3857,14 @@
         </w:numPr>
         <w:ind w:left="720" w:hanging="720"/>
       </w:pPr>
-      <w:bookmarkStart w:id="27" w:name="_Toc498919267"/>
+      <w:bookmarkStart w:id="30" w:name="_Toc498919267"/>
       <w:r>
         <w:rPr>
           <w:rFonts w:hint="eastAsia"/>
         </w:rPr>
         <w:t>其他产品需求</w:t>
       </w:r>
-      <w:bookmarkEnd w:id="27"/>
+      <w:bookmarkEnd w:id="30"/>
     </w:p>
     <w:p>
       <w:pPr>
@@ -3490,14 +3875,14 @@
         </w:numPr>
         <w:ind w:left="720" w:hanging="720"/>
       </w:pPr>
-      <w:bookmarkStart w:id="28" w:name="_Toc498919268"/>
+      <w:bookmarkStart w:id="31" w:name="_Toc498919268"/>
       <w:r>
         <w:rPr>
           <w:rFonts w:hint="eastAsia"/>
         </w:rPr>
         <w:t>适用的标准</w:t>
       </w:r>
-      <w:bookmarkEnd w:id="28"/>
+      <w:bookmarkEnd w:id="31"/>
     </w:p>
     <w:p>
       <w:pPr>
@@ -3519,14 +3904,14 @@
         </w:numPr>
         <w:ind w:left="720" w:hanging="720"/>
       </w:pPr>
-      <w:bookmarkStart w:id="29" w:name="_Toc498919269"/>
+      <w:bookmarkStart w:id="32" w:name="_Toc498919269"/>
       <w:r>
         <w:rPr>
           <w:rFonts w:hint="eastAsia"/>
         </w:rPr>
         <w:t>系统需求</w:t>
       </w:r>
-      <w:bookmarkEnd w:id="29"/>
+      <w:bookmarkEnd w:id="32"/>
     </w:p>
     <w:p>
       <w:pPr>
@@ -3558,21 +3943,7 @@
         <w:rPr>
           <w:rFonts w:hint="eastAsia"/>
         </w:rPr>
-        <w:t>项目服务器</w:t>
-      </w:r>
-      <w:proofErr w:type="gramStart"/>
-      <w:r>
-        <w:rPr>
-          <w:rFonts w:hint="eastAsia"/>
-        </w:rPr>
-        <w:t>端运行</w:t>
-      </w:r>
-      <w:proofErr w:type="gramEnd"/>
-      <w:r>
-        <w:rPr>
-          <w:rFonts w:hint="eastAsia"/>
-        </w:rPr>
-        <w:t>在亚马逊云（暂定）的LINUX虚拟机上。</w:t>
+        <w:t>项目服务器端运行在亚马逊云（暂定）的LINUX虚拟机上。</w:t>
       </w:r>
     </w:p>
     <w:p>
@@ -3595,14 +3966,15 @@
         </w:numPr>
         <w:ind w:left="720" w:hanging="720"/>
       </w:pPr>
-      <w:bookmarkStart w:id="30" w:name="_Toc498919270"/>
-      <w:r>
-        <w:rPr>
-          <w:rFonts w:hint="eastAsia"/>
-        </w:rPr>
+      <w:bookmarkStart w:id="33" w:name="_Toc498919270"/>
+      <w:r>
+        <w:rPr>
+          <w:rFonts w:hint="eastAsia"/>
+        </w:rPr>
+        <w:lastRenderedPageBreak/>
         <w:t>性能需求</w:t>
       </w:r>
-      <w:bookmarkEnd w:id="30"/>
+      <w:bookmarkEnd w:id="33"/>
     </w:p>
     <w:p>
       <w:pPr>
@@ -3612,7 +3984,7 @@
         <w:rPr>
           <w:rFonts w:hint="eastAsia"/>
         </w:rPr>
-        <w:t>系统应保证在1000的并发访问量下，服务器的响应时间不超过5s;</w:t>
+        <w:t>系统应保证在1000的并发访问量下，服务器的响应时间不超过5s</w:t>
       </w:r>
     </w:p>
     <w:p>
@@ -3623,7 +3995,101 @@
         <w:rPr>
           <w:rFonts w:hint="eastAsia"/>
         </w:rPr>
-        <w:t>客户端的响应时间与运行环境有关，但不应超过2s。</w:t>
+        <w:t>客户端的响应时间与运行环境有关，但不应超过2s</w:t>
+      </w:r>
+    </w:p>
+    <w:p>
+      <w:pPr>
+        <w:pStyle w:val="a3"/>
+      </w:pPr>
+      <w:r>
+        <w:rPr>
+          <w:rFonts w:hint="eastAsia"/>
+        </w:rPr>
+        <w:t>服务支持5</w:t>
+      </w:r>
+      <w:r>
+        <w:t>00</w:t>
+      </w:r>
+      <w:r>
+        <w:rPr>
+          <w:rFonts w:hint="eastAsia"/>
+        </w:rPr>
+        <w:t>个在线用户</w:t>
+      </w:r>
+    </w:p>
+    <w:p>
+      <w:pPr>
+        <w:pStyle w:val="a3"/>
+      </w:pPr>
+      <w:r>
+        <w:rPr>
+          <w:rFonts w:hint="eastAsia"/>
+        </w:rPr>
+        <w:t>系统能在高于实际系统运行压力1倍的情况下，稳定的运行1</w:t>
+      </w:r>
+      <w:r>
+        <w:t>2</w:t>
+      </w:r>
+      <w:r>
+        <w:rPr>
+          <w:rFonts w:hint="eastAsia"/>
+        </w:rPr>
+        <w:t>小时</w:t>
+      </w:r>
+    </w:p>
+    <w:p>
+      <w:pPr>
+        <w:pStyle w:val="a3"/>
+      </w:pPr>
+      <w:r>
+        <w:rPr>
+          <w:rFonts w:hint="eastAsia"/>
+        </w:rPr>
+        <w:t>系统应具有良好的鲁棒性，能够应对常见的异常保持不崩溃和数据不丢失</w:t>
+      </w:r>
+    </w:p>
+    <w:p>
+      <w:pPr>
+        <w:pStyle w:val="a3"/>
+      </w:pPr>
+      <w:r>
+        <w:rPr>
+          <w:rFonts w:hint="eastAsia"/>
+        </w:rPr>
+        <w:t>平均年故障时间&lt;</w:t>
+      </w:r>
+      <w:r>
+        <w:t>1</w:t>
+      </w:r>
+      <w:r>
+        <w:rPr>
+          <w:rFonts w:hint="eastAsia"/>
+        </w:rPr>
+        <w:t>天，平均故障修复时间&lt;</w:t>
+      </w:r>
+      <w:r>
+        <w:t>30</w:t>
+      </w:r>
+      <w:r>
+        <w:rPr>
+          <w:rFonts w:hint="eastAsia"/>
+        </w:rPr>
+        <w:t>分钟</w:t>
+      </w:r>
+    </w:p>
+    <w:p>
+      <w:pPr>
+        <w:pStyle w:val="a3"/>
+        <w:rPr>
+          <w:rFonts w:hint="eastAsia"/>
+        </w:rPr>
+      </w:pPr>
+      <w:r>
+        <w:rPr>
+          <w:rFonts w:hint="eastAsia"/>
+        </w:rPr>
+        <w:t>系统需要保证用户信息的存储是安全的，保护用户隐私</w:t>
       </w:r>
     </w:p>
     <w:p>
@@ -3635,15 +4101,14 @@
         </w:numPr>
         <w:ind w:left="720" w:hanging="720"/>
       </w:pPr>
-      <w:bookmarkStart w:id="31" w:name="_Toc498919271"/>
-      <w:r>
-        <w:rPr>
-          <w:rFonts w:hint="eastAsia"/>
-        </w:rPr>
-        <w:lastRenderedPageBreak/>
+      <w:bookmarkStart w:id="34" w:name="_Toc498919271"/>
+      <w:r>
+        <w:rPr>
+          <w:rFonts w:hint="eastAsia"/>
+        </w:rPr>
         <w:t>环境需求</w:t>
       </w:r>
-      <w:bookmarkEnd w:id="31"/>
+      <w:bookmarkEnd w:id="34"/>
     </w:p>
     <w:p>
       <w:pPr>
@@ -3665,14 +4130,14 @@
         </w:numPr>
         <w:ind w:left="720" w:hanging="720"/>
       </w:pPr>
-      <w:bookmarkStart w:id="32" w:name="_Toc498919272"/>
+      <w:bookmarkStart w:id="35" w:name="_Toc498919272"/>
       <w:r>
         <w:rPr>
           <w:rFonts w:hint="eastAsia"/>
         </w:rPr>
         <w:t>文档需求</w:t>
       </w:r>
-      <w:bookmarkEnd w:id="32"/>
+      <w:bookmarkEnd w:id="35"/>
     </w:p>
     <w:p>
       <w:pPr>
@@ -3702,14 +4167,14 @@
         </w:numPr>
         <w:ind w:left="720" w:hanging="720"/>
       </w:pPr>
-      <w:bookmarkStart w:id="33" w:name="_Toc498919273"/>
+      <w:bookmarkStart w:id="36" w:name="_Toc498919273"/>
       <w:r>
         <w:rPr>
           <w:rFonts w:hint="eastAsia"/>
         </w:rPr>
         <w:t>用户手册</w:t>
       </w:r>
-      <w:bookmarkEnd w:id="33"/>
+      <w:bookmarkEnd w:id="36"/>
     </w:p>
     <w:p>
       <w:pPr>
@@ -3732,14 +4197,14 @@
         </w:numPr>
         <w:ind w:left="720" w:hanging="720"/>
       </w:pPr>
-      <w:bookmarkStart w:id="34" w:name="_Toc498919274"/>
+      <w:bookmarkStart w:id="37" w:name="_Toc498919274"/>
       <w:r>
         <w:rPr>
           <w:rFonts w:hint="eastAsia"/>
         </w:rPr>
         <w:t>联机帮助</w:t>
       </w:r>
-      <w:bookmarkEnd w:id="34"/>
+      <w:bookmarkEnd w:id="37"/>
     </w:p>
     <w:p>
       <w:pPr>
@@ -3762,14 +4227,14 @@
         </w:numPr>
         <w:ind w:left="720" w:hanging="720"/>
       </w:pPr>
-      <w:bookmarkStart w:id="35" w:name="_Toc498919275"/>
+      <w:bookmarkStart w:id="38" w:name="_Toc498919275"/>
       <w:r>
         <w:rPr>
           <w:rFonts w:hint="eastAsia"/>
         </w:rPr>
         <w:t>安装指南、配置文件、自述文件</w:t>
       </w:r>
-      <w:bookmarkEnd w:id="35"/>
+      <w:bookmarkEnd w:id="38"/>
     </w:p>
     <w:p>
       <w:pPr>
@@ -3902,14 +4367,14 @@
         </w:numPr>
         <w:ind w:left="720" w:hanging="720"/>
       </w:pPr>
-      <w:bookmarkStart w:id="36" w:name="_Toc498919276"/>
+      <w:bookmarkStart w:id="39" w:name="_Toc498919276"/>
       <w:r>
         <w:rPr>
           <w:rFonts w:hint="eastAsia"/>
         </w:rPr>
         <w:t>标签与包装</w:t>
       </w:r>
-      <w:bookmarkEnd w:id="36"/>
+      <w:bookmarkEnd w:id="39"/>
     </w:p>
     <w:p>
       <w:pPr>

</xml_diff>